<commit_message>
Retos: se modificaron enunciados del reto 43-46 y se agregaron las soluciones del 40-48
</commit_message>
<xml_diff>
--- a/Retos/Reto 2/Enunciados/Reto43.docx
+++ b/Retos/Reto 2/Enunciados/Reto43.docx
@@ -682,6 +682,33 @@
               </w:rPr>
             </w:pPr>
           </w:p>
+          <w:p>
+            <w:pPr>
+              <w:spacing w:after="0" w:line="240" w:lineRule="auto"/>
+              <w:jc w:val="both"/>
+              <w:rPr>
+                <w:rFonts w:ascii="Arial" w:eastAsia="Arial" w:hAnsi="Arial" w:cs="Arial"/>
+                <w:highlight w:val="white"/>
+              </w:rPr>
+            </w:pPr>
+            <w:r>
+              <w:rPr>
+                <w:rFonts w:ascii="Arial" w:eastAsia="Arial" w:hAnsi="Arial" w:cs="Arial"/>
+                <w:highlight w:val="white"/>
+              </w:rPr>
+              <w:t>Por último, deberá imprimir nombre y cedula de aquellos pacientes que pertenezcan a la categoría de joven adulto.</w:t>
+            </w:r>
+          </w:p>
+          <w:p>
+            <w:pPr>
+              <w:spacing w:after="0" w:line="240" w:lineRule="auto"/>
+              <w:jc w:val="both"/>
+              <w:rPr>
+                <w:rFonts w:ascii="Arial" w:eastAsia="Arial" w:hAnsi="Arial" w:cs="Arial"/>
+                <w:highlight w:val="white"/>
+              </w:rPr>
+            </w:pPr>
+          </w:p>
           <w:tbl>
             <w:tblPr>
               <w:tblStyle w:val="Tablaconcuadrcula"/>
@@ -850,6 +877,7 @@
                       <w:rFonts w:ascii="Arial" w:eastAsia="Arial" w:hAnsi="Arial" w:cs="Arial"/>
                       <w:highlight w:val="white"/>
                     </w:rPr>
+                    <w:lastRenderedPageBreak/>
                     <w:t xml:space="preserve">&gt; </w:t>
                   </w:r>
                   <w:r>
@@ -918,7 +946,6 @@
                 <w:rFonts w:ascii="Arial" w:eastAsia="Arial" w:hAnsi="Arial" w:cs="Arial"/>
                 <w:highlight w:val="white"/>
               </w:rPr>
-              <w:lastRenderedPageBreak/>
               <w:t>Ejemplo:</w:t>
             </w:r>
           </w:p>
@@ -1436,6 +1463,24 @@
                       <w:rFonts w:ascii="Courier New" w:eastAsia="Arial" w:hAnsi="Courier New" w:cs="Courier New"/>
                       <w:sz w:val="20"/>
                       <w:szCs w:val="20"/>
+                    </w:rPr>
+                  </w:pPr>
+                  <w:r>
+                    <w:rPr>
+                      <w:rFonts w:ascii="Courier New" w:eastAsia="Arial" w:hAnsi="Courier New" w:cs="Courier New"/>
+                      <w:sz w:val="20"/>
+                      <w:szCs w:val="20"/>
+                    </w:rPr>
+                    <w:t>Diabetes 1</w:t>
+                  </w:r>
+                </w:p>
+                <w:p>
+                  <w:pPr>
+                    <w:jc w:val="both"/>
+                    <w:rPr>
+                      <w:rFonts w:ascii="Courier New" w:eastAsia="Arial" w:hAnsi="Courier New" w:cs="Courier New"/>
+                      <w:sz w:val="20"/>
+                      <w:szCs w:val="20"/>
                       <w:highlight w:val="white"/>
                     </w:rPr>
                   </w:pPr>
@@ -1445,7 +1490,33 @@
                       <w:sz w:val="20"/>
                       <w:szCs w:val="20"/>
                     </w:rPr>
-                    <w:t>Diabetes 1</w:t>
+                    <w:t xml:space="preserve">James </w:t>
+                  </w:r>
+                  <w:proofErr w:type="spellStart"/>
+                  <w:r>
+                    <w:rPr>
+                      <w:rFonts w:ascii="Courier New" w:eastAsia="Arial" w:hAnsi="Courier New" w:cs="Courier New"/>
+                      <w:sz w:val="20"/>
+                      <w:szCs w:val="20"/>
+                    </w:rPr>
+                    <w:t>Fallon</w:t>
+                  </w:r>
+                  <w:proofErr w:type="spellEnd"/>
+                  <w:r>
+                    <w:rPr>
+                      <w:rFonts w:ascii="Courier New" w:eastAsia="Arial" w:hAnsi="Courier New" w:cs="Courier New"/>
+                      <w:sz w:val="20"/>
+                      <w:szCs w:val="20"/>
+                    </w:rPr>
+                    <w:t xml:space="preserve"> </w:t>
+                  </w:r>
+                  <w:r>
+                    <w:rPr>
+                      <w:rFonts w:ascii="Courier New" w:eastAsia="Arial" w:hAnsi="Courier New" w:cs="Courier New"/>
+                      <w:sz w:val="20"/>
+                      <w:szCs w:val="20"/>
+                    </w:rPr>
+                    <w:t>4356190370</w:t>
                   </w:r>
                 </w:p>
               </w:tc>

</xml_diff>